<commit_message>
link en los nombres del GDD
</commit_message>
<xml_diff>
--- a/GDD.docx
+++ b/GDD.docx
@@ -528,6 +528,8 @@
         </w:rPr>
         <w:t>Autores</w:t>
       </w:r>
+      <w:bookmarkStart w:id="0" w:name="_GoBack"/>
+      <w:bookmarkEnd w:id="0"/>
     </w:p>
     <w:p>
       <w:pPr>
@@ -535,28 +537,74 @@
         <w:jc w:val="right"/>
         <w:rPr>
           <w:rFonts w:ascii="Times New Roman" w:eastAsia="Times New Roman" w:hAnsi="Times New Roman" w:cs="Times New Roman"/>
+          <w:color w:val="1F3864" w:themeColor="accent1" w:themeShade="80"/>
           <w:sz w:val="32"/>
           <w:szCs w:val="32"/>
         </w:rPr>
       </w:pPr>
-      <w:r>
-        <w:rPr>
-          <w:rFonts w:ascii="Times New Roman" w:eastAsia="Times New Roman" w:hAnsi="Times New Roman" w:cs="Times New Roman"/>
+      <w:hyperlink r:id="rId10" w:history="1">
+        <w:r>
+          <w:rPr>
+            <w:rStyle w:val="Hipervnculo"/>
+            <w:rFonts w:ascii="Times New Roman" w:eastAsia="Times New Roman" w:hAnsi="Times New Roman" w:cs="Times New Roman"/>
+            <w:color w:val="1F3864" w:themeColor="accent1" w:themeShade="80"/>
+            <w:sz w:val="32"/>
+            <w:szCs w:val="32"/>
+            <w:u w:val="none"/>
+          </w:rPr>
+          <w:t>Adrián Vaquero Portillo</w:t>
+        </w:r>
+      </w:hyperlink>
+    </w:p>
+    <w:p>
+      <w:pPr>
+        <w:spacing w:line="264" w:lineRule="auto"/>
+        <w:jc w:val="right"/>
+        <w:rPr>
+          <w:rFonts w:ascii="Times New Roman" w:eastAsia="Times New Roman" w:hAnsi="Times New Roman" w:cs="Times New Roman"/>
+          <w:color w:val="1F3864" w:themeColor="accent1" w:themeShade="80"/>
           <w:sz w:val="32"/>
           <w:szCs w:val="32"/>
         </w:rPr>
-        <w:t>Adri</w:t>
-      </w:r>
-      <w:bookmarkStart w:id="0" w:name="_GoBack"/>
-      <w:bookmarkEnd w:id="0"/>
-      <w:r>
-        <w:rPr>
-          <w:rFonts w:ascii="Times New Roman" w:eastAsia="Times New Roman" w:hAnsi="Times New Roman" w:cs="Times New Roman"/>
+      </w:pPr>
+      <w:hyperlink r:id="rId11" w:history="1">
+        <w:r>
+          <w:rPr>
+            <w:rStyle w:val="Hipervnculo"/>
+            <w:rFonts w:ascii="Times New Roman" w:eastAsia="Times New Roman" w:hAnsi="Times New Roman" w:cs="Times New Roman"/>
+            <w:color w:val="1F3864" w:themeColor="accent1" w:themeShade="80"/>
+            <w:sz w:val="32"/>
+            <w:szCs w:val="32"/>
+            <w:u w:val="none"/>
+          </w:rPr>
+          <w:t>Iván Sanandrés Gutiérrez</w:t>
+        </w:r>
+      </w:hyperlink>
+    </w:p>
+    <w:p>
+      <w:pPr>
+        <w:spacing w:line="264" w:lineRule="auto"/>
+        <w:jc w:val="right"/>
+        <w:rPr>
+          <w:rFonts w:ascii="Times New Roman" w:eastAsia="Times New Roman" w:hAnsi="Times New Roman" w:cs="Times New Roman"/>
+          <w:color w:val="1F3864" w:themeColor="accent1" w:themeShade="80"/>
           <w:sz w:val="32"/>
           <w:szCs w:val="32"/>
         </w:rPr>
-        <w:t>án Vaquero Portillo</w:t>
-      </w:r>
+      </w:pPr>
+      <w:hyperlink r:id="rId12" w:history="1">
+        <w:r>
+          <w:rPr>
+            <w:rStyle w:val="Hipervnculo"/>
+            <w:rFonts w:ascii="Times New Roman" w:eastAsia="Times New Roman" w:hAnsi="Times New Roman" w:cs="Times New Roman"/>
+            <w:color w:val="1F3864" w:themeColor="accent1" w:themeShade="80"/>
+            <w:sz w:val="32"/>
+            <w:szCs w:val="32"/>
+            <w:u w:val="none"/>
+          </w:rPr>
+          <w:t>Martín Ariza García</w:t>
+        </w:r>
+      </w:hyperlink>
     </w:p>
     <w:p>
       <w:pPr>
@@ -568,60 +616,30 @@
           <w:szCs w:val="32"/>
         </w:rPr>
       </w:pPr>
-      <w:r>
-        <w:rPr>
-          <w:rFonts w:ascii="Times New Roman" w:eastAsia="Times New Roman" w:hAnsi="Times New Roman" w:cs="Times New Roman"/>
-          <w:sz w:val="32"/>
-          <w:szCs w:val="32"/>
-        </w:rPr>
-        <w:t>Iván Sanandrés Gutiérrez</w:t>
-      </w:r>
-    </w:p>
-    <w:p>
-      <w:pPr>
-        <w:spacing w:line="264" w:lineRule="auto"/>
-        <w:jc w:val="right"/>
-        <w:rPr>
-          <w:rFonts w:ascii="Times New Roman" w:eastAsia="Times New Roman" w:hAnsi="Times New Roman" w:cs="Times New Roman"/>
-          <w:sz w:val="32"/>
-          <w:szCs w:val="32"/>
-        </w:rPr>
-      </w:pPr>
-      <w:r>
-        <w:rPr>
-          <w:rFonts w:ascii="Times New Roman" w:eastAsia="Times New Roman" w:hAnsi="Times New Roman" w:cs="Times New Roman"/>
-          <w:sz w:val="32"/>
-          <w:szCs w:val="32"/>
-        </w:rPr>
-        <w:t>Martín Ariza García</w:t>
-      </w:r>
-    </w:p>
-    <w:p>
-      <w:pPr>
-        <w:spacing w:line="264" w:lineRule="auto"/>
-        <w:jc w:val="right"/>
-        <w:rPr>
-          <w:rFonts w:ascii="Times New Roman" w:eastAsia="Times New Roman" w:hAnsi="Times New Roman" w:cs="Times New Roman"/>
-          <w:sz w:val="32"/>
-          <w:szCs w:val="32"/>
-        </w:rPr>
-      </w:pPr>
-      <w:r>
-        <w:rPr>
-          <w:rFonts w:ascii="Times New Roman" w:eastAsia="Times New Roman" w:hAnsi="Times New Roman" w:cs="Times New Roman"/>
-          <w:sz w:val="32"/>
-          <w:szCs w:val="32"/>
-        </w:rPr>
-        <w:t>Pedro Casas Martí</w:t>
-      </w:r>
-      <w:r>
-        <w:rPr>
-          <w:rFonts w:ascii="Times New Roman" w:eastAsia="Times New Roman" w:hAnsi="Times New Roman" w:cs="Times New Roman"/>
-          <w:sz w:val="32"/>
-          <w:szCs w:val="32"/>
-        </w:rPr>
-        <w:t>nez</w:t>
-      </w:r>
+      <w:hyperlink r:id="rId13" w:history="1">
+        <w:r>
+          <w:rPr>
+            <w:rStyle w:val="Hipervnculo"/>
+            <w:rFonts w:ascii="Times New Roman" w:eastAsia="Times New Roman" w:hAnsi="Times New Roman" w:cs="Times New Roman"/>
+            <w:color w:val="1F3864" w:themeColor="accent1" w:themeShade="80"/>
+            <w:sz w:val="32"/>
+            <w:szCs w:val="32"/>
+            <w:u w:val="none"/>
+          </w:rPr>
+          <w:t>Pedro Casas Martí</w:t>
+        </w:r>
+        <w:r>
+          <w:rPr>
+            <w:rStyle w:val="Hipervnculo"/>
+            <w:rFonts w:ascii="Times New Roman" w:eastAsia="Times New Roman" w:hAnsi="Times New Roman" w:cs="Times New Roman"/>
+            <w:color w:val="1F3864" w:themeColor="accent1" w:themeShade="80"/>
+            <w:sz w:val="32"/>
+            <w:szCs w:val="32"/>
+            <w:u w:val="none"/>
+          </w:rPr>
+          <w:t>nez</w:t>
+        </w:r>
+      </w:hyperlink>
       <w:r>
         <w:rPr>
           <w:rFonts w:ascii="Times New Roman" w:eastAsia="Times New Roman" w:hAnsi="Times New Roman" w:cs="Times New Roman"/>
@@ -640,9 +658,9 @@
           <w:noProof/>
         </w:rPr>
         <w:sectPr>
-          <w:headerReference w:type="default" r:id="rId10"/>
-          <w:footerReference w:type="default" r:id="rId11"/>
-          <w:footerReference w:type="first" r:id="rId12"/>
+          <w:headerReference w:type="default" r:id="rId14"/>
+          <w:footerReference w:type="default" r:id="rId15"/>
+          <w:footerReference w:type="first" r:id="rId16"/>
           <w:pgSz w:w="11906" w:h="16838"/>
           <w:pgMar w:top="1417" w:right="1701" w:bottom="1417" w:left="1701" w:header="720" w:footer="720" w:gutter="0"/>
           <w:pgNumType w:start="1"/>
@@ -2313,7 +2331,7 @@
         </w:rPr>
         <w:t xml:space="preserve">Se utilizará un estilo 1-bit mediante los assets con licencia CCO 1.0 Universal del artista </w:t>
       </w:r>
-      <w:hyperlink r:id="rId13" w:history="1">
+      <w:hyperlink r:id="rId17" w:history="1">
         <w:proofErr w:type="spellStart"/>
         <w:r>
           <w:rPr>
@@ -2368,7 +2386,7 @@
                     </pic:cNvPicPr>
                   </pic:nvPicPr>
                   <pic:blipFill>
-                    <a:blip r:embed="rId14">
+                    <a:blip r:embed="rId18">
                       <a:extLst>
                         <a:ext uri="{28A0092B-C50C-407E-A947-70E740481C1C}">
                           <a14:useLocalDpi xmlns:a14="http://schemas.microsoft.com/office/drawing/2010/main" val="0"/>
@@ -2408,27 +2426,14 @@
       <w:r>
         <w:t xml:space="preserve">Ilustración </w:t>
       </w:r>
-      <w:r>
-        <w:fldChar w:fldCharType="begin"/>
-      </w:r>
-      <w:r>
-        <w:instrText xml:space="preserve"> SEQ Ilustración \* ARABIC </w:instrText>
-      </w:r>
-      <w:r>
-        <w:fldChar w:fldCharType="separate"/>
-      </w:r>
-      <w:r>
-        <w:rPr>
-          <w:noProof/>
-        </w:rPr>
-        <w:t>1</w:t>
-      </w:r>
-      <w:r>
-        <w:rPr>
-          <w:noProof/>
-        </w:rPr>
-        <w:fldChar w:fldCharType="end"/>
-      </w:r>
+      <w:fldSimple w:instr=" SEQ Ilustración \* ARABIC ">
+        <w:r>
+          <w:rPr>
+            <w:noProof/>
+          </w:rPr>
+          <w:t>1</w:t>
+        </w:r>
+      </w:fldSimple>
       <w:r>
         <w:t xml:space="preserve"> Imagen de ejemplo de los assets que utilizaremos</w:t>
       </w:r>
@@ -2489,7 +2494,7 @@
       </w:r>
     </w:p>
     <w:sectPr>
-      <w:footerReference w:type="default" r:id="rId15"/>
+      <w:footerReference w:type="default" r:id="rId19"/>
       <w:pgSz w:w="11906" w:h="16838"/>
       <w:pgMar w:top="1417" w:right="1701" w:bottom="1276" w:left="1701" w:header="720" w:footer="720" w:gutter="0"/>
       <w:pgNumType w:start="1"/>
@@ -4649,7 +4654,7 @@
 </file>
 
 <file path=customXml/itemProps1.xml><?xml version="1.0" encoding="utf-8"?>
-<ds:datastoreItem xmlns:ds="http://schemas.openxmlformats.org/officeDocument/2006/customXml" ds:itemID="{9B07FE01-FFDF-451E-A669-7F45EB0BD40C}">
+<ds:datastoreItem xmlns:ds="http://schemas.openxmlformats.org/officeDocument/2006/customXml" ds:itemID="{A5549091-ED8F-48EE-B2E6-230DF7814A5E}">
   <ds:schemaRefs>
     <ds:schemaRef ds:uri="http://schemas.openxmlformats.org/officeDocument/2006/bibliography"/>
   </ds:schemaRefs>

</xml_diff>